<commit_message>
fixed bug union cell add shade color fill cell
</commit_message>
<xml_diff>
--- a/тест/testing.docx
+++ b/тест/testing.docx
@@ -11,6 +11,14 @@
     <w:tbl>
       <w:tblPr>
         <w:tblW w:w="6520" w:type="dxa"/>
+        <w:tblBorders>
+          <w:top w:val="single" w:sz="8"/>
+          <w:left w:val="single" w:sz="8"/>
+          <w:bottom w:val="single" w:sz="8"/>
+          <w:right w:val="single" w:sz="8"/>
+          <w:insideH w:val="single" w:sz="8"/>
+          <w:insideV w:val="single" w:sz="8"/>
+        </w:tblBorders>
         <w:tblLayout w:type="fixed"/>
         <w:tblCellMar>
           <w:top w:w="0" w:type="dxa"/>
@@ -41,7 +49,6 @@
         <w:tc>
           <w:tcPr>
             <w:tcW w:w="1275" w:type="dxa"/>
-            <w:gridSpan w:val="3"/>
           </w:tcPr>
           <w:p>
             <w:pPr>
@@ -55,6 +62,11 @@
               <w:t>Fixed 10 event risks</w:t>
             </w:r>
           </w:p>
+        </w:tc>
+        <w:tc>
+          <w:tcPr>
+            <w:tcW w:w="1275" w:type="dxa"/>
+          </w:tcPr>
           <w:p>
             <w:pPr>
               <w:spacing w:before="0" w:after="0" w:line="250"/>
@@ -67,6 +79,11 @@
               <w:t/>
             </w:r>
           </w:p>
+        </w:tc>
+        <w:tc>
+          <w:tcPr>
+            <w:tcW w:w="2126" w:type="dxa"/>
+          </w:tcPr>
           <w:p>
             <w:pPr>
               <w:spacing w:before="0" w:after="0" w:line="250"/>
@@ -86,90 +103,43 @@
           <w:tcPr>
             <w:tcW w:w="1842" w:type="dxa"/>
           </w:tcPr>
-          <w:p>
-            <w:pPr>
-              <w:spacing w:before="0" w:after="0" w:line="250"/>
-            </w:pPr>
+          <w:p/>
+        </w:tc>
+        <w:tc>
+          <w:p/>
+        </w:tc>
+        <w:tc>
+          <w:p>
             <w:r>
               <w:rPr>
                 <w:rFonts w:ascii="Times New Roman" w:hAnsi="Times New Roman"/>
                 <w:b/>
                 <w:sz w:val="18"/>
               </w:rPr>
-              <w:t>Ответственное лицо</w:t>
-            </w:r>
-          </w:p>
-        </w:tc>
-        <w:tc>
-          <w:tcPr>
-            <w:tcW w:w="1275" w:type="dxa"/>
-          </w:tcPr>
-          <w:p>
-            <w:pPr>
-              <w:spacing w:before="0" w:after="0" w:line="250"/>
-              <w:jc w:val="center"/>
-            </w:pPr>
-            <w:r>
-              <w:rPr>
-                <w:rFonts w:ascii="Times New Roman" w:hAnsi="Times New Roman"/>
-                <w:sz w:val="18"/>
-              </w:rPr>
-              <w:t>__________</w:t>
-            </w:r>
-          </w:p>
-        </w:tc>
-        <w:tc>
-          <w:tcPr>
-            <w:tcW w:w="1275" w:type="dxa"/>
-          </w:tcPr>
-          <w:p>
-            <w:pPr>
-              <w:spacing w:before="0" w:after="0" w:line="250"/>
-              <w:jc w:val="center"/>
-            </w:pPr>
-            <w:r>
-              <w:rPr>
-                <w:rFonts w:ascii="Times New Roman" w:hAnsi="Times New Roman"/>
-                <w:sz w:val="18"/>
-              </w:rPr>
-              <w:t>__________</w:t>
-            </w:r>
-          </w:p>
-        </w:tc>
-        <w:tc>
-          <w:tcPr>
-            <w:tcW w:w="2126" w:type="dxa"/>
-          </w:tcPr>
-          <w:p>
-            <w:pPr>
-              <w:spacing w:before="0" w:after="0" w:line="250"/>
-              <w:jc w:val="center"/>
-            </w:pPr>
-            <w:r>
-              <w:rPr>
-                <w:rFonts w:ascii="Times New Roman" w:hAnsi="Times New Roman"/>
-                <w:sz w:val="18"/>
-              </w:rPr>
-              <w:t>_______________</w:t>
-            </w:r>
-          </w:p>
+              <w:t>123</w:t>
+            </w:r>
+          </w:p>
+        </w:tc>
+        <w:tc>
+          <w:p/>
         </w:tc>
       </w:tr>
       <w:tr>
         <w:tc>
           <w:tcPr>
             <w:tcW w:w="1842" w:type="dxa"/>
-          </w:tcPr>
-          <w:p>
-            <w:pPr>
-              <w:spacing w:before="0" w:after="0" w:line="250"/>
-            </w:pPr>
-            <w:r>
-              <w:rPr>
-                <w:rFonts w:ascii="Times New Roman" w:hAnsi="Times New Roman"/>
-                <w:sz w:val="18"/>
-              </w:rPr>
-              <w:t/>
+            <w:shd w:val="clear" w:color="auto" w:fill="#00ef80"/>
+          </w:tcPr>
+          <w:p>
+            <w:pPr>
+              <w:spacing w:before="0" w:after="0" w:line="250"/>
+            </w:pPr>
+            <w:r>
+              <w:rPr>
+                <w:rFonts w:ascii="Times New Roman" w:hAnsi="Times New Roman"/>
+                <w:sz w:val="18"/>
+              </w:rPr>
+              <w:t>546</w:t>
             </w:r>
           </w:p>
         </w:tc>

</xml_diff>